<commit_message>
Actualización de Tareas y Requerimientos
Actualización de tareas y requerimientos realizados, cambiados, etc.
</commit_message>
<xml_diff>
--- a/Requerimientos.docx
+++ b/Requerimientos.docx
@@ -897,9 +897,17 @@
       <w:r>
         <w:rPr>
           <w:rFonts w:ascii="Helvetica" w:hAnsi="Helvetica" w:cs="Helvetica"/>
-          <w:lang w:val="es-ES"/>
-        </w:rPr>
-        <w:t xml:space="preserve">- Posibilidad de alta </w:t>
+          <w:color w:val="9BBB59" w:themeColor="accent3"/>
+          <w:lang w:val="es-ES"/>
+        </w:rPr>
+        <w:t>- Posibilidad de alta</w:t>
+      </w:r>
+      <w:r>
+        <w:rPr>
+          <w:rFonts w:ascii="Helvetica" w:hAnsi="Helvetica" w:cs="Helvetica"/>
+          <w:lang w:val="es-ES"/>
+        </w:rPr>
+        <w:t xml:space="preserve"> </w:t>
       </w:r>
       <w:r>
         <w:rPr>
@@ -985,12 +993,14 @@
         <w:adjustRightInd w:val="0"/>
         <w:rPr>
           <w:rFonts w:ascii="Helvetica" w:hAnsi="Helvetica" w:cs="Helvetica"/>
-          <w:lang w:val="es-ES"/>
-        </w:rPr>
-      </w:pPr>
-      <w:r>
-        <w:rPr>
-          <w:rFonts w:ascii="Helvetica" w:hAnsi="Helvetica" w:cs="Helvetica"/>
+          <w:color w:val="9BBB59" w:themeColor="accent3"/>
+          <w:lang w:val="es-ES"/>
+        </w:rPr>
+      </w:pPr>
+      <w:r>
+        <w:rPr>
+          <w:rFonts w:ascii="Helvetica" w:hAnsi="Helvetica" w:cs="Helvetica"/>
+          <w:color w:val="9BBB59" w:themeColor="accent3"/>
           <w:lang w:val="es-ES"/>
         </w:rPr>
         <w:t xml:space="preserve">- Hay dos tipos de usuarios por evento, organizadores e invitados. </w:t>
@@ -1598,173 +1608,181 @@
           <w:color w:val="9BBB59" w:themeColor="accent3"/>
           <w:lang w:val="es-ES"/>
         </w:rPr>
-        <w:t>css</w:t>
-      </w:r>
-      <w:proofErr w:type="spellEnd"/>
-      <w:r>
-        <w:rPr>
-          <w:rFonts w:ascii="Helvetica" w:hAnsi="Helvetica" w:cs="Helvetica"/>
-          <w:color w:val="9BBB59" w:themeColor="accent3"/>
-          <w:lang w:val="es-ES"/>
-        </w:rPr>
-        <w:t xml:space="preserve"> y no mezclados con el </w:t>
-      </w:r>
-      <w:proofErr w:type="spellStart"/>
-      <w:r>
-        <w:rPr>
-          <w:rFonts w:ascii="Helvetica" w:hAnsi="Helvetica" w:cs="Helvetica"/>
-          <w:color w:val="9BBB59" w:themeColor="accent3"/>
-          <w:lang w:val="es-ES"/>
-        </w:rPr>
-        <w:t>markup</w:t>
-      </w:r>
-      <w:proofErr w:type="spellEnd"/>
-      <w:r>
-        <w:rPr>
-          <w:rFonts w:ascii="Helvetica" w:hAnsi="Helvetica" w:cs="Helvetica"/>
-          <w:color w:val="9BBB59" w:themeColor="accent3"/>
-          <w:lang w:val="es-ES"/>
-        </w:rPr>
-        <w:t>.  (Salvo que se justifique la causa)</w:t>
-      </w:r>
-    </w:p>
-    <w:p>
-      <w:pPr>
-        <w:widowControl w:val="0"/>
-        <w:autoSpaceDE w:val="0"/>
-        <w:autoSpaceDN w:val="0"/>
-        <w:adjustRightInd w:val="0"/>
-        <w:rPr>
-          <w:rFonts w:ascii="Helvetica" w:hAnsi="Helvetica" w:cs="Helvetica"/>
-          <w:lang w:val="es-ES"/>
-        </w:rPr>
-      </w:pPr>
-      <w:r>
-        <w:rPr>
-          <w:rFonts w:ascii="Helvetica" w:hAnsi="Helvetica" w:cs="Helvetica"/>
-          <w:lang w:val="es-ES"/>
-        </w:rPr>
-        <w:t xml:space="preserve">- El código </w:t>
-      </w:r>
-      <w:proofErr w:type="spellStart"/>
-      <w:r>
-        <w:rPr>
-          <w:rFonts w:ascii="Helvetica" w:hAnsi="Helvetica" w:cs="Helvetica"/>
-          <w:lang w:val="es-ES"/>
-        </w:rPr>
-        <w:t>javascript</w:t>
-      </w:r>
-      <w:proofErr w:type="spellEnd"/>
-      <w:r>
-        <w:rPr>
-          <w:rFonts w:ascii="Helvetica" w:hAnsi="Helvetica" w:cs="Helvetica"/>
-          <w:lang w:val="es-ES"/>
-        </w:rPr>
-        <w:t xml:space="preserve"> debe ir en archivos .</w:t>
-      </w:r>
-      <w:proofErr w:type="spellStart"/>
-      <w:r>
-        <w:rPr>
-          <w:rFonts w:ascii="Helvetica" w:hAnsi="Helvetica" w:cs="Helvetica"/>
-          <w:lang w:val="es-ES"/>
-        </w:rPr>
-        <w:t>js</w:t>
-      </w:r>
-      <w:proofErr w:type="spellEnd"/>
-      <w:r>
-        <w:rPr>
-          <w:rFonts w:ascii="Helvetica" w:hAnsi="Helvetica" w:cs="Helvetica"/>
-          <w:lang w:val="es-ES"/>
-        </w:rPr>
-        <w:t xml:space="preserve"> no entre el </w:t>
-      </w:r>
-      <w:proofErr w:type="spellStart"/>
-      <w:r>
-        <w:rPr>
-          <w:rFonts w:ascii="Helvetica" w:hAnsi="Helvetica" w:cs="Helvetica"/>
-          <w:lang w:val="es-ES"/>
-        </w:rPr>
-        <w:t>markup</w:t>
-      </w:r>
-      <w:proofErr w:type="spellEnd"/>
-      <w:r>
-        <w:rPr>
-          <w:rFonts w:ascii="Helvetica" w:hAnsi="Helvetica" w:cs="Helvetica"/>
-          <w:lang w:val="es-ES"/>
-        </w:rPr>
-        <w:t xml:space="preserve"> (Salvo que se justifique la causa).</w:t>
-      </w:r>
-    </w:p>
-    <w:p>
-      <w:pPr>
-        <w:widowControl w:val="0"/>
-        <w:autoSpaceDE w:val="0"/>
-        <w:autoSpaceDN w:val="0"/>
-        <w:adjustRightInd w:val="0"/>
-        <w:rPr>
-          <w:rFonts w:ascii="Helvetica" w:hAnsi="Helvetica" w:cs="Helvetica"/>
-          <w:lang w:val="es-ES"/>
-        </w:rPr>
-      </w:pPr>
-      <w:r>
-        <w:rPr>
-          <w:rFonts w:ascii="Helvetica" w:hAnsi="Helvetica" w:cs="Helvetica"/>
-          <w:lang w:val="es-ES"/>
-        </w:rPr>
-        <w:t xml:space="preserve">- </w:t>
-      </w:r>
-      <w:r>
-        <w:rPr>
-          <w:rFonts w:ascii="Helvetica" w:hAnsi="Helvetica" w:cs="Helvetica"/>
-          <w:color w:val="9BBB59" w:themeColor="accent3"/>
-          <w:lang w:val="es-ES"/>
-        </w:rPr>
-        <w:t xml:space="preserve">Al repositorio deberá subirse todo el código, un script SQL que genere la base de datos necesaria para funcionar </w:t>
-      </w:r>
-      <w:r>
-        <w:rPr>
-          <w:rFonts w:ascii="Helvetica" w:hAnsi="Helvetica" w:cs="Helvetica"/>
-          <w:lang w:val="es-ES"/>
-        </w:rPr>
-        <w:t>y un documento que describa la arquitectura utilizada, las estructuras de datos, etc.</w:t>
-      </w:r>
-    </w:p>
-    <w:p>
-      <w:pPr>
-        <w:widowControl w:val="0"/>
-        <w:autoSpaceDE w:val="0"/>
-        <w:autoSpaceDN w:val="0"/>
-        <w:adjustRightInd w:val="0"/>
-        <w:rPr>
-          <w:rFonts w:ascii="Helvetica" w:hAnsi="Helvetica" w:cs="Helvetica"/>
-          <w:lang w:val="es-ES"/>
-        </w:rPr>
-      </w:pPr>
-      <w:r>
-        <w:rPr>
-          <w:rFonts w:ascii="Helvetica" w:hAnsi="Helvetica" w:cs="Helvetica"/>
-          <w:lang w:val="es-ES"/>
-        </w:rPr>
-        <w:t xml:space="preserve">- El proyecto deberá funcionar en Firefox, </w:t>
-      </w:r>
-      <w:proofErr w:type="spellStart"/>
-      <w:r>
-        <w:rPr>
-          <w:rFonts w:ascii="Helvetica" w:hAnsi="Helvetica" w:cs="Helvetica"/>
-          <w:lang w:val="es-ES"/>
-        </w:rPr>
-        <w:t>Chorme</w:t>
-      </w:r>
-      <w:proofErr w:type="spellEnd"/>
-      <w:r>
-        <w:rPr>
-          <w:rFonts w:ascii="Helvetica" w:hAnsi="Helvetica" w:cs="Helvetica"/>
-          <w:lang w:val="es-ES"/>
-        </w:rPr>
-        <w:t xml:space="preserve"> e Internet Explorer 8+.</w:t>
+        <w:t>cs</w:t>
       </w:r>
       <w:bookmarkStart w:id="0" w:name="_GoBack"/>
       <w:bookmarkEnd w:id="0"/>
+      <w:r>
+        <w:rPr>
+          <w:rFonts w:ascii="Helvetica" w:hAnsi="Helvetica" w:cs="Helvetica"/>
+          <w:color w:val="9BBB59" w:themeColor="accent3"/>
+          <w:lang w:val="es-ES"/>
+        </w:rPr>
+        <w:t>s</w:t>
+      </w:r>
+      <w:proofErr w:type="spellEnd"/>
+      <w:r>
+        <w:rPr>
+          <w:rFonts w:ascii="Helvetica" w:hAnsi="Helvetica" w:cs="Helvetica"/>
+          <w:color w:val="9BBB59" w:themeColor="accent3"/>
+          <w:lang w:val="es-ES"/>
+        </w:rPr>
+        <w:t xml:space="preserve"> y no mezclados con el </w:t>
+      </w:r>
+      <w:proofErr w:type="spellStart"/>
+      <w:r>
+        <w:rPr>
+          <w:rFonts w:ascii="Helvetica" w:hAnsi="Helvetica" w:cs="Helvetica"/>
+          <w:color w:val="9BBB59" w:themeColor="accent3"/>
+          <w:lang w:val="es-ES"/>
+        </w:rPr>
+        <w:t>markup</w:t>
+      </w:r>
+      <w:proofErr w:type="spellEnd"/>
+      <w:r>
+        <w:rPr>
+          <w:rFonts w:ascii="Helvetica" w:hAnsi="Helvetica" w:cs="Helvetica"/>
+          <w:color w:val="9BBB59" w:themeColor="accent3"/>
+          <w:lang w:val="es-ES"/>
+        </w:rPr>
+        <w:t>.  (Salvo que se justifique la causa)</w:t>
+      </w:r>
+    </w:p>
+    <w:p>
+      <w:pPr>
+        <w:widowControl w:val="0"/>
+        <w:autoSpaceDE w:val="0"/>
+        <w:autoSpaceDN w:val="0"/>
+        <w:adjustRightInd w:val="0"/>
+        <w:rPr>
+          <w:rFonts w:ascii="Helvetica" w:hAnsi="Helvetica" w:cs="Helvetica"/>
+          <w:lang w:val="es-ES"/>
+        </w:rPr>
+      </w:pPr>
+      <w:r>
+        <w:rPr>
+          <w:rFonts w:ascii="Helvetica" w:hAnsi="Helvetica" w:cs="Helvetica"/>
+          <w:lang w:val="es-ES"/>
+        </w:rPr>
+        <w:t xml:space="preserve">- El código </w:t>
+      </w:r>
+      <w:proofErr w:type="spellStart"/>
+      <w:r>
+        <w:rPr>
+          <w:rFonts w:ascii="Helvetica" w:hAnsi="Helvetica" w:cs="Helvetica"/>
+          <w:lang w:val="es-ES"/>
+        </w:rPr>
+        <w:t>javascript</w:t>
+      </w:r>
+      <w:proofErr w:type="spellEnd"/>
+      <w:r>
+        <w:rPr>
+          <w:rFonts w:ascii="Helvetica" w:hAnsi="Helvetica" w:cs="Helvetica"/>
+          <w:lang w:val="es-ES"/>
+        </w:rPr>
+        <w:t xml:space="preserve"> debe ir en archivos .</w:t>
+      </w:r>
+      <w:proofErr w:type="spellStart"/>
+      <w:r>
+        <w:rPr>
+          <w:rFonts w:ascii="Helvetica" w:hAnsi="Helvetica" w:cs="Helvetica"/>
+          <w:lang w:val="es-ES"/>
+        </w:rPr>
+        <w:t>js</w:t>
+      </w:r>
+      <w:proofErr w:type="spellEnd"/>
+      <w:r>
+        <w:rPr>
+          <w:rFonts w:ascii="Helvetica" w:hAnsi="Helvetica" w:cs="Helvetica"/>
+          <w:lang w:val="es-ES"/>
+        </w:rPr>
+        <w:t xml:space="preserve"> no entre el </w:t>
+      </w:r>
+      <w:proofErr w:type="spellStart"/>
+      <w:r>
+        <w:rPr>
+          <w:rFonts w:ascii="Helvetica" w:hAnsi="Helvetica" w:cs="Helvetica"/>
+          <w:lang w:val="es-ES"/>
+        </w:rPr>
+        <w:t>markup</w:t>
+      </w:r>
+      <w:proofErr w:type="spellEnd"/>
+      <w:r>
+        <w:rPr>
+          <w:rFonts w:ascii="Helvetica" w:hAnsi="Helvetica" w:cs="Helvetica"/>
+          <w:lang w:val="es-ES"/>
+        </w:rPr>
+        <w:t xml:space="preserve"> (Salvo que se justifique la causa).</w:t>
+      </w:r>
+    </w:p>
+    <w:p>
+      <w:pPr>
+        <w:widowControl w:val="0"/>
+        <w:autoSpaceDE w:val="0"/>
+        <w:autoSpaceDN w:val="0"/>
+        <w:adjustRightInd w:val="0"/>
+        <w:rPr>
+          <w:rFonts w:ascii="Helvetica" w:hAnsi="Helvetica" w:cs="Helvetica"/>
+          <w:lang w:val="es-ES"/>
+        </w:rPr>
+      </w:pPr>
+      <w:r>
+        <w:rPr>
+          <w:rFonts w:ascii="Helvetica" w:hAnsi="Helvetica" w:cs="Helvetica"/>
+          <w:lang w:val="es-ES"/>
+        </w:rPr>
+        <w:t xml:space="preserve">- </w:t>
+      </w:r>
+      <w:r>
+        <w:rPr>
+          <w:rFonts w:ascii="Helvetica" w:hAnsi="Helvetica" w:cs="Helvetica"/>
+          <w:color w:val="9BBB59" w:themeColor="accent3"/>
+          <w:lang w:val="es-ES"/>
+        </w:rPr>
+        <w:t xml:space="preserve">Al repositorio deberá subirse todo el código, un script SQL que genere la base de datos necesaria para funcionar </w:t>
+      </w:r>
+      <w:r>
+        <w:rPr>
+          <w:rFonts w:ascii="Helvetica" w:hAnsi="Helvetica" w:cs="Helvetica"/>
+          <w:lang w:val="es-ES"/>
+        </w:rPr>
+        <w:t>y un documento que describa la arquitectura utilizada, las estructuras de datos, etc.</w:t>
+      </w:r>
+    </w:p>
+    <w:p>
+      <w:pPr>
+        <w:widowControl w:val="0"/>
+        <w:autoSpaceDE w:val="0"/>
+        <w:autoSpaceDN w:val="0"/>
+        <w:adjustRightInd w:val="0"/>
+        <w:rPr>
+          <w:rFonts w:ascii="Helvetica" w:hAnsi="Helvetica" w:cs="Helvetica"/>
+          <w:lang w:val="es-ES"/>
+        </w:rPr>
+      </w:pPr>
+      <w:r>
+        <w:rPr>
+          <w:rFonts w:ascii="Helvetica" w:hAnsi="Helvetica" w:cs="Helvetica"/>
+          <w:lang w:val="es-ES"/>
+        </w:rPr>
+        <w:t xml:space="preserve">- El proyecto deberá funcionar en Firefox, </w:t>
+      </w:r>
+      <w:proofErr w:type="spellStart"/>
+      <w:r>
+        <w:rPr>
+          <w:rFonts w:ascii="Helvetica" w:hAnsi="Helvetica" w:cs="Helvetica"/>
+          <w:lang w:val="es-ES"/>
+        </w:rPr>
+        <w:t>Chorme</w:t>
+      </w:r>
+      <w:proofErr w:type="spellEnd"/>
+      <w:r>
+        <w:rPr>
+          <w:rFonts w:ascii="Helvetica" w:hAnsi="Helvetica" w:cs="Helvetica"/>
+          <w:lang w:val="es-ES"/>
+        </w:rPr>
+        <w:t xml:space="preserve"> e Internet Explorer 8+.</w:t>
+      </w:r>
     </w:p>
     <w:p>
       <w:pPr>
@@ -2019,12 +2037,14 @@
         <w:adjustRightInd w:val="0"/>
         <w:rPr>
           <w:rFonts w:ascii="Helvetica" w:hAnsi="Helvetica" w:cs="Helvetica"/>
-          <w:lang w:val="es-ES"/>
-        </w:rPr>
-      </w:pPr>
-      <w:r>
-        <w:rPr>
-          <w:rFonts w:ascii="Helvetica" w:hAnsi="Helvetica" w:cs="Helvetica"/>
+          <w:color w:val="808080" w:themeColor="background1" w:themeShade="80"/>
+          <w:lang w:val="es-ES"/>
+        </w:rPr>
+      </w:pPr>
+      <w:r>
+        <w:rPr>
+          <w:rFonts w:ascii="Helvetica" w:hAnsi="Helvetica" w:cs="Helvetica"/>
+          <w:color w:val="808080" w:themeColor="background1" w:themeShade="80"/>
           <w:lang w:val="es-ES"/>
         </w:rPr>
         <w:t>Saludos a todos, cualquier duda me avisan.</w:t>
@@ -2038,14 +2058,21 @@
         <w:adjustRightInd w:val="0"/>
         <w:rPr>
           <w:rFonts w:ascii="Helvetica" w:hAnsi="Helvetica" w:cs="Helvetica"/>
-          <w:lang w:val="es-ES"/>
-        </w:rPr>
-      </w:pPr>
-    </w:p>
-    <w:p>
-      <w:r>
-        <w:rPr>
-          <w:rFonts w:ascii="Helvetica" w:hAnsi="Helvetica" w:cs="Helvetica"/>
+          <w:color w:val="808080" w:themeColor="background1" w:themeShade="80"/>
+          <w:lang w:val="es-ES"/>
+        </w:rPr>
+      </w:pPr>
+    </w:p>
+    <w:p>
+      <w:pPr>
+        <w:rPr>
+          <w:color w:val="808080" w:themeColor="background1" w:themeShade="80"/>
+        </w:rPr>
+      </w:pPr>
+      <w:r>
+        <w:rPr>
+          <w:rFonts w:ascii="Helvetica" w:hAnsi="Helvetica" w:cs="Helvetica"/>
+          <w:color w:val="808080" w:themeColor="background1" w:themeShade="80"/>
           <w:lang w:val="es-ES"/>
         </w:rPr>
         <w:t>Mauro</w:t>

</xml_diff>

<commit_message>
Funcionalidad de los campos de valores en cuentas
El accorderon con los modos de cuentas guarda bien los valores que se
ingresan y a demas son correctamente mostrados en edicion del evento,
aun falta terminar configurar cuando el campo se oculte en que caso, de
algunos modos de cuenta.
</commit_message>
<xml_diff>
--- a/Requerimientos.docx
+++ b/Requerimientos.docx
@@ -1,6 +1,6 @@
 
 <file path=word/document.xml><?xml version="1.0" encoding="utf-8"?>
-<w:document xmlns:wpc="http://schemas.microsoft.com/office/word/2010/wordprocessingCanvas" xmlns:mo="http://schemas.microsoft.com/office/mac/office/2008/main" xmlns:mc="http://schemas.openxmlformats.org/markup-compatibility/2006" xmlns:mv="urn:schemas-microsoft-com:mac:vml" xmlns:o="urn:schemas-microsoft-com:office:office" xmlns:r="http://schemas.openxmlformats.org/officeDocument/2006/relationships" xmlns:m="http://schemas.openxmlformats.org/officeDocument/2006/math" xmlns:v="urn:schemas-microsoft-com:vml" xmlns:wp14="http://schemas.microsoft.com/office/word/2010/wordprocessingDrawing" xmlns:wp="http://schemas.openxmlformats.org/drawingml/2006/wordprocessingDrawing" xmlns:w10="urn:schemas-microsoft-com:office:word" xmlns:w="http://schemas.openxmlformats.org/wordprocessingml/2006/main" xmlns:w14="http://schemas.microsoft.com/office/word/2010/wordml" xmlns:wpg="http://schemas.microsoft.com/office/word/2010/wordprocessingGroup" xmlns:wpi="http://schemas.microsoft.com/office/word/2010/wordprocessingInk" xmlns:wne="http://schemas.microsoft.com/office/word/2006/wordml" xmlns:wps="http://schemas.microsoft.com/office/word/2010/wordprocessingShape" mc:Ignorable="w14 wp14">
+<w:document xmlns:ve="http://schemas.openxmlformats.org/markup-compatibility/2006" xmlns:o="urn:schemas-microsoft-com:office:office" xmlns:r="http://schemas.openxmlformats.org/officeDocument/2006/relationships" xmlns:m="http://schemas.openxmlformats.org/officeDocument/2006/math" xmlns:v="urn:schemas-microsoft-com:vml" xmlns:wp="http://schemas.openxmlformats.org/drawingml/2006/wordprocessingDrawing" xmlns:w10="urn:schemas-microsoft-com:office:word" xmlns:w="http://schemas.openxmlformats.org/wordprocessingml/2006/main" xmlns:wne="http://schemas.microsoft.com/office/word/2006/wordml">
   <w:body>
     <w:p>
       <w:pPr>
@@ -54,45 +54,9 @@
           <w:color w:val="A6A6A6" w:themeColor="background1" w:themeShade="A6"/>
           <w:lang w:val="es-ES"/>
         </w:rPr>
-        <w:t xml:space="preserve">Respecto al trabajo final he decidido eliminar una de las opciones y solo quedó la del proyecto de organización de eventos (Tipo asado o comida con amigos), así que en este email les paso algunas recomendaciones, requerimientos y un </w:t>
-      </w:r>
-      <w:proofErr w:type="spellStart"/>
-      <w:r>
-        <w:rPr>
-          <w:rFonts w:ascii="Helvetica" w:hAnsi="Helvetica" w:cs="Helvetica"/>
-          <w:color w:val="A6A6A6" w:themeColor="background1" w:themeShade="A6"/>
-          <w:lang w:val="es-ES"/>
-        </w:rPr>
-        <w:t>mockup</w:t>
-      </w:r>
-      <w:proofErr w:type="spellEnd"/>
-      <w:r>
-        <w:rPr>
-          <w:rFonts w:ascii="Helvetica" w:hAnsi="Helvetica" w:cs="Helvetica"/>
-          <w:color w:val="A6A6A6" w:themeColor="background1" w:themeShade="A6"/>
-          <w:lang w:val="es-ES"/>
-        </w:rPr>
-        <w:t xml:space="preserve"> dónde se entenderá lo que se quiere lograr (El </w:t>
-      </w:r>
-      <w:proofErr w:type="spellStart"/>
-      <w:r>
-        <w:rPr>
-          <w:rFonts w:ascii="Helvetica" w:hAnsi="Helvetica" w:cs="Helvetica"/>
-          <w:color w:val="A6A6A6" w:themeColor="background1" w:themeShade="A6"/>
-          <w:lang w:val="es-ES"/>
-        </w:rPr>
-        <w:t>mockup</w:t>
-      </w:r>
-      <w:proofErr w:type="spellEnd"/>
-      <w:r>
-        <w:rPr>
-          <w:rFonts w:ascii="Helvetica" w:hAnsi="Helvetica" w:cs="Helvetica"/>
-          <w:color w:val="A6A6A6" w:themeColor="background1" w:themeShade="A6"/>
-          <w:lang w:val="es-ES"/>
-        </w:rPr>
-        <w:t xml:space="preserve"> se puede ver online en: </w:t>
-      </w:r>
-      <w:hyperlink r:id="rId7" w:history="1">
+        <w:t xml:space="preserve">Respecto al trabajo final he decidido eliminar una de las opciones y solo quedó la del proyecto de organización de eventos (Tipo asado o comida con amigos), así que en este email les paso algunas recomendaciones, requerimientos y un mockup dónde se entenderá lo que se quiere lograr (El mockup se puede ver online en: </w:t>
+      </w:r>
+      <w:hyperlink r:id="rId6" w:history="1">
         <w:r>
           <w:rPr>
             <w:rFonts w:ascii="Helvetica" w:hAnsi="Helvetica" w:cs="Helvetica"/>
@@ -177,79 +141,7 @@
           <w:color w:val="A6A6A6" w:themeColor="background1" w:themeShade="A6"/>
           <w:lang w:val="es-ES"/>
         </w:rPr>
-        <w:t xml:space="preserve">Si bien todos los temas de base que entran en el proyecto los vimos en clase, dado el poco tiempo que tuvimos y el alto grado de ausentismo a las clases, lamentablemente tendrán que hacer bastante </w:t>
-      </w:r>
-      <w:proofErr w:type="spellStart"/>
-      <w:r>
-        <w:rPr>
-          <w:rFonts w:ascii="Helvetica" w:hAnsi="Helvetica" w:cs="Helvetica"/>
-          <w:color w:val="A6A6A6" w:themeColor="background1" w:themeShade="A6"/>
-          <w:lang w:val="es-ES"/>
-        </w:rPr>
-        <w:t>research</w:t>
-      </w:r>
-      <w:proofErr w:type="spellEnd"/>
-      <w:r>
-        <w:rPr>
-          <w:rFonts w:ascii="Helvetica" w:hAnsi="Helvetica" w:cs="Helvetica"/>
-          <w:color w:val="A6A6A6" w:themeColor="background1" w:themeShade="A6"/>
-          <w:lang w:val="es-ES"/>
-        </w:rPr>
-        <w:t xml:space="preserve"> por su cuenta. (Por ejemplo de cómo integrar componentes </w:t>
-      </w:r>
-      <w:proofErr w:type="spellStart"/>
-      <w:r>
-        <w:rPr>
-          <w:rFonts w:ascii="Helvetica" w:hAnsi="Helvetica" w:cs="Helvetica"/>
-          <w:color w:val="A6A6A6" w:themeColor="background1" w:themeShade="A6"/>
-          <w:lang w:val="es-ES"/>
-        </w:rPr>
-        <w:t>javascript</w:t>
-      </w:r>
-      <w:proofErr w:type="spellEnd"/>
-      <w:r>
-        <w:rPr>
-          <w:rFonts w:ascii="Helvetica" w:hAnsi="Helvetica" w:cs="Helvetica"/>
-          <w:color w:val="A6A6A6" w:themeColor="background1" w:themeShade="A6"/>
-          <w:lang w:val="es-ES"/>
-        </w:rPr>
-        <w:t xml:space="preserve"> tipo el slider de imágenes o los date </w:t>
-      </w:r>
-      <w:proofErr w:type="spellStart"/>
-      <w:r>
-        <w:rPr>
-          <w:rFonts w:ascii="Helvetica" w:hAnsi="Helvetica" w:cs="Helvetica"/>
-          <w:color w:val="A6A6A6" w:themeColor="background1" w:themeShade="A6"/>
-          <w:lang w:val="es-ES"/>
-        </w:rPr>
-        <w:t>pickers</w:t>
-      </w:r>
-      <w:proofErr w:type="spellEnd"/>
-      <w:r>
-        <w:rPr>
-          <w:rFonts w:ascii="Helvetica" w:hAnsi="Helvetica" w:cs="Helvetica"/>
-          <w:color w:val="A6A6A6" w:themeColor="background1" w:themeShade="A6"/>
-          <w:lang w:val="es-ES"/>
-        </w:rPr>
-        <w:t xml:space="preserve"> o cómo utilizar </w:t>
-      </w:r>
-      <w:proofErr w:type="spellStart"/>
-      <w:r>
-        <w:rPr>
-          <w:rFonts w:ascii="Helvetica" w:hAnsi="Helvetica" w:cs="Helvetica"/>
-          <w:color w:val="A6A6A6" w:themeColor="background1" w:themeShade="A6"/>
-          <w:lang w:val="es-ES"/>
-        </w:rPr>
-        <w:t>googlemaps</w:t>
-      </w:r>
-      <w:proofErr w:type="spellEnd"/>
-      <w:r>
-        <w:rPr>
-          <w:rFonts w:ascii="Helvetica" w:hAnsi="Helvetica" w:cs="Helvetica"/>
-          <w:color w:val="A6A6A6" w:themeColor="background1" w:themeShade="A6"/>
-          <w:lang w:val="es-ES"/>
-        </w:rPr>
-        <w:t xml:space="preserve"> dentro del proyecto). </w:t>
+        <w:t xml:space="preserve">Si bien todos los temas de base que entran en el proyecto los vimos en clase, dado el poco tiempo que tuvimos y el alto grado de ausentismo a las clases, lamentablemente tendrán que hacer bastante research por su cuenta. (Por ejemplo de cómo integrar componentes javascript tipo el slider de imágenes o los date pickers o cómo utilizar googlemaps dentro del proyecto). </w:t>
       </w:r>
     </w:p>
     <w:p>
@@ -372,7 +264,7 @@
         </w:rPr>
         <w:t xml:space="preserve">- Cada grupo debe crear un repositorio GIT en </w:t>
       </w:r>
-      <w:hyperlink r:id="rId8" w:history="1">
+      <w:hyperlink r:id="rId7" w:history="1">
         <w:r>
           <w:rPr>
             <w:rFonts w:ascii="Helvetica" w:hAnsi="Helvetica" w:cs="Helvetica"/>
@@ -391,7 +283,7 @@
         </w:rPr>
         <w:t xml:space="preserve"> y enviarme invitación a </w:t>
       </w:r>
-      <w:hyperlink r:id="rId9" w:history="1">
+      <w:hyperlink r:id="rId8" w:history="1">
         <w:r>
           <w:rPr>
             <w:rFonts w:ascii="Helvetica" w:hAnsi="Helvetica" w:cs="Helvetica"/>
@@ -429,45 +321,9 @@
           <w:color w:val="9BBB59" w:themeColor="accent3"/>
           <w:lang w:val="es-ES"/>
         </w:rPr>
-        <w:t xml:space="preserve">- El sistema se debe ir subiendo a un servidor </w:t>
-      </w:r>
-      <w:proofErr w:type="spellStart"/>
-      <w:r>
-        <w:rPr>
-          <w:rFonts w:ascii="Helvetica" w:hAnsi="Helvetica" w:cs="Helvetica"/>
-          <w:color w:val="9BBB59" w:themeColor="accent3"/>
-          <w:lang w:val="es-ES"/>
-        </w:rPr>
-        <w:t>púlbico</w:t>
-      </w:r>
-      <w:proofErr w:type="spellEnd"/>
-      <w:r>
-        <w:rPr>
-          <w:rFonts w:ascii="Helvetica" w:hAnsi="Helvetica" w:cs="Helvetica"/>
-          <w:color w:val="9BBB59" w:themeColor="accent3"/>
-          <w:lang w:val="es-ES"/>
-        </w:rPr>
-        <w:t xml:space="preserve"> que soporte PHP/</w:t>
-      </w:r>
-      <w:proofErr w:type="spellStart"/>
-      <w:r>
-        <w:rPr>
-          <w:rFonts w:ascii="Helvetica" w:hAnsi="Helvetica" w:cs="Helvetica"/>
-          <w:color w:val="9BBB59" w:themeColor="accent3"/>
-          <w:lang w:val="es-ES"/>
-        </w:rPr>
-        <w:t>MySQL</w:t>
-      </w:r>
-      <w:proofErr w:type="spellEnd"/>
-      <w:r>
-        <w:rPr>
-          <w:rFonts w:ascii="Helvetica" w:hAnsi="Helvetica" w:cs="Helvetica"/>
-          <w:color w:val="9BBB59" w:themeColor="accent3"/>
-          <w:lang w:val="es-ES"/>
-        </w:rPr>
-        <w:t xml:space="preserve"> para verlo funcionando, por ejemplo en: </w:t>
-      </w:r>
-      <w:hyperlink r:id="rId10" w:history="1">
+        <w:t xml:space="preserve">- El sistema se debe ir subiendo a un servidor púlbico que soporte PHP/MySQL para verlo funcionando, por ejemplo en: </w:t>
+      </w:r>
+      <w:hyperlink r:id="rId9" w:history="1">
         <w:r>
           <w:rPr>
             <w:rFonts w:ascii="Helvetica" w:hAnsi="Helvetica" w:cs="Helvetica"/>
@@ -526,159 +382,51 @@
           <w:color w:val="9BBB59" w:themeColor="accent3"/>
           <w:lang w:val="es-ES"/>
         </w:rPr>
-        <w:t xml:space="preserve">- El desarrollo se hará en HTML, CSS, </w:t>
-      </w:r>
-      <w:proofErr w:type="spellStart"/>
-      <w:r>
-        <w:rPr>
-          <w:rFonts w:ascii="Helvetica" w:hAnsi="Helvetica" w:cs="Helvetica"/>
-          <w:color w:val="9BBB59" w:themeColor="accent3"/>
-          <w:lang w:val="es-ES"/>
-        </w:rPr>
-        <w:t>Javascript</w:t>
-      </w:r>
-      <w:proofErr w:type="spellEnd"/>
-      <w:r>
-        <w:rPr>
-          <w:rFonts w:ascii="Helvetica" w:hAnsi="Helvetica" w:cs="Helvetica"/>
-          <w:color w:val="9BBB59" w:themeColor="accent3"/>
-          <w:lang w:val="es-ES"/>
-        </w:rPr>
-        <w:t xml:space="preserve"> (</w:t>
-      </w:r>
-      <w:proofErr w:type="spellStart"/>
-      <w:r>
-        <w:rPr>
-          <w:rFonts w:ascii="Helvetica" w:hAnsi="Helvetica" w:cs="Helvetica"/>
-          <w:color w:val="9BBB59" w:themeColor="accent3"/>
-          <w:lang w:val="es-ES"/>
-        </w:rPr>
-        <w:t>JQuery</w:t>
-      </w:r>
-      <w:proofErr w:type="spellEnd"/>
-      <w:r>
-        <w:rPr>
-          <w:rFonts w:ascii="Helvetica" w:hAnsi="Helvetica" w:cs="Helvetica"/>
-          <w:color w:val="9BBB59" w:themeColor="accent3"/>
-          <w:lang w:val="es-ES"/>
-        </w:rPr>
-        <w:t xml:space="preserve">), PHP y </w:t>
-      </w:r>
-      <w:proofErr w:type="spellStart"/>
-      <w:r>
-        <w:rPr>
-          <w:rFonts w:ascii="Helvetica" w:hAnsi="Helvetica" w:cs="Helvetica"/>
-          <w:color w:val="9BBB59" w:themeColor="accent3"/>
-          <w:lang w:val="es-ES"/>
-        </w:rPr>
-        <w:t>MySQL</w:t>
-      </w:r>
-      <w:proofErr w:type="spellEnd"/>
-      <w:r>
-        <w:rPr>
-          <w:rFonts w:ascii="Helvetica" w:hAnsi="Helvetica" w:cs="Helvetica"/>
-          <w:color w:val="9BBB59" w:themeColor="accent3"/>
-          <w:lang w:val="es-ES"/>
-        </w:rPr>
-        <w:t>.</w:t>
-      </w:r>
-    </w:p>
-    <w:p>
-      <w:pPr>
-        <w:widowControl w:val="0"/>
-        <w:autoSpaceDE w:val="0"/>
-        <w:autoSpaceDN w:val="0"/>
-        <w:adjustRightInd w:val="0"/>
-        <w:rPr>
-          <w:rFonts w:ascii="Helvetica" w:hAnsi="Helvetica" w:cs="Helvetica"/>
-          <w:color w:val="9BBB59" w:themeColor="accent3"/>
-          <w:lang w:val="es-ES"/>
-        </w:rPr>
-      </w:pPr>
-      <w:r>
-        <w:rPr>
-          <w:rFonts w:ascii="Helvetica" w:hAnsi="Helvetica" w:cs="Helvetica"/>
-          <w:color w:val="9BBB59" w:themeColor="accent3"/>
-          <w:lang w:val="es-ES"/>
-        </w:rPr>
-        <w:t xml:space="preserve">- Se recomienda utilizar </w:t>
-      </w:r>
-      <w:proofErr w:type="spellStart"/>
-      <w:r>
-        <w:rPr>
-          <w:rFonts w:ascii="Helvetica" w:hAnsi="Helvetica" w:cs="Helvetica"/>
-          <w:color w:val="9BBB59" w:themeColor="accent3"/>
-          <w:lang w:val="es-ES"/>
-        </w:rPr>
-        <w:t>TwitterBootstap</w:t>
-      </w:r>
-      <w:proofErr w:type="spellEnd"/>
-      <w:r>
-        <w:rPr>
-          <w:rFonts w:ascii="Helvetica" w:hAnsi="Helvetica" w:cs="Helvetica"/>
-          <w:color w:val="9BBB59" w:themeColor="accent3"/>
-          <w:lang w:val="es-ES"/>
-        </w:rPr>
-        <w:t xml:space="preserve"> o </w:t>
-      </w:r>
-      <w:proofErr w:type="spellStart"/>
-      <w:r>
-        <w:rPr>
-          <w:rFonts w:ascii="Helvetica" w:hAnsi="Helvetica" w:cs="Helvetica"/>
-          <w:color w:val="9BBB59" w:themeColor="accent3"/>
-          <w:lang w:val="es-ES"/>
-        </w:rPr>
-        <w:t>JQUery</w:t>
-      </w:r>
-      <w:proofErr w:type="spellEnd"/>
-      <w:r>
-        <w:rPr>
-          <w:rFonts w:ascii="Helvetica" w:hAnsi="Helvetica" w:cs="Helvetica"/>
-          <w:color w:val="9BBB59" w:themeColor="accent3"/>
-          <w:lang w:val="es-ES"/>
-        </w:rPr>
-        <w:t xml:space="preserve"> UI para facilitar el maquetado de la aplicación.</w:t>
-      </w:r>
-    </w:p>
-    <w:p>
-      <w:pPr>
-        <w:widowControl w:val="0"/>
-        <w:autoSpaceDE w:val="0"/>
-        <w:autoSpaceDN w:val="0"/>
-        <w:adjustRightInd w:val="0"/>
-        <w:rPr>
-          <w:rFonts w:ascii="Helvetica" w:hAnsi="Helvetica" w:cs="Helvetica"/>
-          <w:color w:val="9BBB59" w:themeColor="accent3"/>
-          <w:lang w:val="es-ES"/>
-        </w:rPr>
-      </w:pPr>
-      <w:r>
-        <w:rPr>
-          <w:rFonts w:ascii="Helvetica" w:hAnsi="Helvetica" w:cs="Helvetica"/>
-          <w:color w:val="9BBB59" w:themeColor="accent3"/>
-          <w:lang w:val="es-ES"/>
-        </w:rPr>
-        <w:t xml:space="preserve">- Existe un </w:t>
-      </w:r>
-      <w:proofErr w:type="spellStart"/>
-      <w:r>
-        <w:rPr>
-          <w:rFonts w:ascii="Helvetica" w:hAnsi="Helvetica" w:cs="Helvetica"/>
-          <w:color w:val="9BBB59" w:themeColor="accent3"/>
-          <w:lang w:val="es-ES"/>
-        </w:rPr>
-        <w:t>mockup</w:t>
-      </w:r>
-      <w:proofErr w:type="spellEnd"/>
-      <w:r>
-        <w:rPr>
-          <w:rFonts w:ascii="Helvetica" w:hAnsi="Helvetica" w:cs="Helvetica"/>
-          <w:color w:val="9BBB59" w:themeColor="accent3"/>
-          <w:lang w:val="es-ES"/>
-        </w:rPr>
-        <w:t xml:space="preserve"> del proyecto en </w:t>
-      </w:r>
-      <w:hyperlink r:id="rId11" w:history="1">
+        <w:t>- El desarrollo se hará en HTML, CSS, Javascript (JQuery), PHP y MySQL.</w:t>
+      </w:r>
+    </w:p>
+    <w:p>
+      <w:pPr>
+        <w:widowControl w:val="0"/>
+        <w:autoSpaceDE w:val="0"/>
+        <w:autoSpaceDN w:val="0"/>
+        <w:adjustRightInd w:val="0"/>
+        <w:rPr>
+          <w:rFonts w:ascii="Helvetica" w:hAnsi="Helvetica" w:cs="Helvetica"/>
+          <w:color w:val="9BBB59" w:themeColor="accent3"/>
+          <w:lang w:val="es-ES"/>
+        </w:rPr>
+      </w:pPr>
+      <w:r>
+        <w:rPr>
+          <w:rFonts w:ascii="Helvetica" w:hAnsi="Helvetica" w:cs="Helvetica"/>
+          <w:color w:val="9BBB59" w:themeColor="accent3"/>
+          <w:lang w:val="es-ES"/>
+        </w:rPr>
+        <w:t>- Se recomienda utilizar TwitterBootstap o JQUery UI para facilitar el maquetado de la aplicación.</w:t>
+      </w:r>
+    </w:p>
+    <w:p>
+      <w:pPr>
+        <w:widowControl w:val="0"/>
+        <w:autoSpaceDE w:val="0"/>
+        <w:autoSpaceDN w:val="0"/>
+        <w:adjustRightInd w:val="0"/>
+        <w:rPr>
+          <w:rFonts w:ascii="Helvetica" w:hAnsi="Helvetica" w:cs="Helvetica"/>
+          <w:color w:val="9BBB59" w:themeColor="accent3"/>
+          <w:lang w:val="es-ES"/>
+        </w:rPr>
+      </w:pPr>
+      <w:r>
+        <w:rPr>
+          <w:rFonts w:ascii="Helvetica" w:hAnsi="Helvetica" w:cs="Helvetica"/>
+          <w:color w:val="9BBB59" w:themeColor="accent3"/>
+          <w:lang w:val="es-ES"/>
+        </w:rPr>
+        <w:t xml:space="preserve">- Existe un mockup del proyecto en </w:t>
+      </w:r>
+      <w:hyperlink r:id="rId10" w:history="1">
         <w:r>
           <w:rPr>
             <w:rFonts w:ascii="Helvetica" w:hAnsi="Helvetica" w:cs="Helvetica"/>
@@ -774,43 +522,7 @@
           <w:color w:val="9BBB59" w:themeColor="accent3"/>
           <w:lang w:val="es-ES"/>
         </w:rPr>
-        <w:t xml:space="preserve">- Deberá tener una home page dónde pasen imágenes en </w:t>
-      </w:r>
-      <w:proofErr w:type="spellStart"/>
-      <w:r>
-        <w:rPr>
-          <w:rFonts w:ascii="Helvetica" w:hAnsi="Helvetica" w:cs="Helvetica"/>
-          <w:color w:val="9BBB59" w:themeColor="accent3"/>
-          <w:lang w:val="es-ES"/>
-        </w:rPr>
-        <w:t>slide</w:t>
-      </w:r>
-      <w:proofErr w:type="spellEnd"/>
-      <w:r>
-        <w:rPr>
-          <w:rFonts w:ascii="Helvetica" w:hAnsi="Helvetica" w:cs="Helvetica"/>
-          <w:color w:val="9BBB59" w:themeColor="accent3"/>
-          <w:lang w:val="es-ES"/>
-        </w:rPr>
-        <w:t xml:space="preserve"> (Al menos tres </w:t>
-      </w:r>
-      <w:proofErr w:type="spellStart"/>
-      <w:r>
-        <w:rPr>
-          <w:rFonts w:ascii="Helvetica" w:hAnsi="Helvetica" w:cs="Helvetica"/>
-          <w:color w:val="9BBB59" w:themeColor="accent3"/>
-          <w:lang w:val="es-ES"/>
-        </w:rPr>
-        <w:t>imégenes</w:t>
-      </w:r>
-      <w:proofErr w:type="spellEnd"/>
-      <w:r>
-        <w:rPr>
-          <w:rFonts w:ascii="Helvetica" w:hAnsi="Helvetica" w:cs="Helvetica"/>
-          <w:color w:val="9BBB59" w:themeColor="accent3"/>
-          <w:lang w:val="es-ES"/>
-        </w:rPr>
-        <w:t xml:space="preserve">) </w:t>
+        <w:t xml:space="preserve">- Deberá tener una home page dónde pasen imágenes en slide (Al menos tres imégenes) </w:t>
       </w:r>
       <w:r>
         <w:rPr>
@@ -859,51 +571,15 @@
           <w:color w:val="9BBB59" w:themeColor="accent3"/>
           <w:lang w:val="es-ES"/>
         </w:rPr>
-        <w:t xml:space="preserve">- Posibilidad de </w:t>
-      </w:r>
-      <w:proofErr w:type="spellStart"/>
-      <w:r>
-        <w:rPr>
-          <w:rFonts w:ascii="Helvetica" w:hAnsi="Helvetica" w:cs="Helvetica"/>
-          <w:color w:val="9BBB59" w:themeColor="accent3"/>
-          <w:lang w:val="es-ES"/>
-        </w:rPr>
-        <w:t>alta</w:t>
-      </w:r>
-      <w:r>
-        <w:rPr>
-          <w:rFonts w:ascii="Helvetica" w:hAnsi="Helvetica" w:cs="Helvetica"/>
-          <w:color w:val="9BBB59" w:themeColor="accent3"/>
-          <w:lang w:val="es-ES"/>
-        </w:rPr>
-        <w:t>o</w:t>
-      </w:r>
-      <w:proofErr w:type="spellEnd"/>
-      <w:r>
-        <w:rPr>
-          <w:rFonts w:ascii="Helvetica" w:hAnsi="Helvetica" w:cs="Helvetica"/>
-          <w:color w:val="9BBB59" w:themeColor="accent3"/>
-          <w:lang w:val="es-ES"/>
-        </w:rPr>
-        <w:t xml:space="preserve"> </w:t>
-      </w:r>
-      <w:proofErr w:type="spellStart"/>
-      <w:r>
-        <w:rPr>
-          <w:rFonts w:ascii="Helvetica" w:hAnsi="Helvetica" w:cs="Helvetica"/>
-          <w:color w:val="9BBB59" w:themeColor="accent3"/>
-          <w:lang w:val="es-ES"/>
-        </w:rPr>
-        <w:t>login</w:t>
-      </w:r>
-      <w:proofErr w:type="spellEnd"/>
-      <w:r>
-        <w:rPr>
-          <w:rFonts w:ascii="Helvetica" w:hAnsi="Helvetica" w:cs="Helvetica"/>
-          <w:color w:val="9BBB59" w:themeColor="accent3"/>
-          <w:lang w:val="es-ES"/>
-        </w:rPr>
-        <w:t xml:space="preserve"> de usuarios</w:t>
+        <w:t>- Posibilidad de alta</w:t>
+      </w:r>
+      <w:r>
+        <w:rPr>
+          <w:rFonts w:ascii="Helvetica" w:hAnsi="Helvetica" w:cs="Helvetica"/>
+          <w:color w:val="9BBB59" w:themeColor="accent3"/>
+          <w:lang w:val="es-ES"/>
+        </w:rPr>
+        <w:t>ologin de usuarios</w:t>
       </w:r>
       <w:r>
         <w:rPr>
@@ -1007,68 +683,50 @@
           <w:color w:val="9BBB59" w:themeColor="accent3"/>
           <w:lang w:val="es-ES"/>
         </w:rPr>
+        <w:t>- Los organizadores podrán:</w:t>
+      </w:r>
+    </w:p>
+    <w:p>
+      <w:pPr>
+        <w:widowControl w:val="0"/>
+        <w:autoSpaceDE w:val="0"/>
+        <w:autoSpaceDN w:val="0"/>
+        <w:adjustRightInd w:val="0"/>
+        <w:rPr>
+          <w:rFonts w:ascii="Helvetica" w:hAnsi="Helvetica" w:cs="Helvetica"/>
+          <w:color w:val="9BBB59" w:themeColor="accent3"/>
+          <w:lang w:val="es-ES"/>
+        </w:rPr>
+      </w:pPr>
+      <w:r>
+        <w:rPr>
+          <w:rFonts w:ascii="Helvetica" w:hAnsi="Helvetica" w:cs="Helvetica"/>
+          <w:color w:val="9BBB59" w:themeColor="accent3"/>
+          <w:lang w:val="es-ES"/>
+        </w:rPr>
+        <w:t>    * Crear evento (Con fecha, hora y ubicación).</w:t>
+      </w:r>
+    </w:p>
+    <w:p>
+      <w:pPr>
+        <w:widowControl w:val="0"/>
+        <w:autoSpaceDE w:val="0"/>
+        <w:autoSpaceDN w:val="0"/>
+        <w:adjustRightInd w:val="0"/>
+        <w:rPr>
+          <w:rFonts w:ascii="Helvetica" w:hAnsi="Helvetica" w:cs="Helvetica"/>
+          <w:color w:val="9BBB59" w:themeColor="accent3"/>
+          <w:lang w:val="es-ES"/>
+        </w:rPr>
+      </w:pPr>
+      <w:r>
+        <w:rPr>
+          <w:rFonts w:ascii="Helvetica" w:hAnsi="Helvetica" w:cs="Helvetica"/>
+          <w:color w:val="9BBB59" w:themeColor="accent3"/>
+          <w:lang w:val="es-ES"/>
+        </w:rPr>
         <w:lastRenderedPageBreak/>
-        <w:t>- Los organizadores podrán:</w:t>
-      </w:r>
-    </w:p>
-    <w:p>
-      <w:pPr>
-        <w:widowControl w:val="0"/>
-        <w:autoSpaceDE w:val="0"/>
-        <w:autoSpaceDN w:val="0"/>
-        <w:adjustRightInd w:val="0"/>
-        <w:rPr>
-          <w:rFonts w:ascii="Helvetica" w:hAnsi="Helvetica" w:cs="Helvetica"/>
-          <w:color w:val="9BBB59" w:themeColor="accent3"/>
-          <w:lang w:val="es-ES"/>
-        </w:rPr>
-      </w:pPr>
-      <w:r>
-        <w:rPr>
-          <w:rFonts w:ascii="Helvetica" w:hAnsi="Helvetica" w:cs="Helvetica"/>
-          <w:color w:val="9BBB59" w:themeColor="accent3"/>
-          <w:lang w:val="es-ES"/>
-        </w:rPr>
-        <w:t>    * Crear evento (Con fecha, hora y ubicación).</w:t>
-      </w:r>
-    </w:p>
-    <w:p>
-      <w:pPr>
-        <w:widowControl w:val="0"/>
-        <w:autoSpaceDE w:val="0"/>
-        <w:autoSpaceDN w:val="0"/>
-        <w:adjustRightInd w:val="0"/>
-        <w:rPr>
-          <w:rFonts w:ascii="Helvetica" w:hAnsi="Helvetica" w:cs="Helvetica"/>
-          <w:color w:val="9BBB59" w:themeColor="accent3"/>
-          <w:lang w:val="es-ES"/>
-        </w:rPr>
-      </w:pPr>
-      <w:r>
-        <w:rPr>
-          <w:rFonts w:ascii="Helvetica" w:hAnsi="Helvetica" w:cs="Helvetica"/>
-          <w:color w:val="9BBB59" w:themeColor="accent3"/>
-          <w:lang w:val="es-ES"/>
-        </w:rPr>
-        <w:t xml:space="preserve">    * Indicar mediante PIN POINT en </w:t>
-      </w:r>
-      <w:proofErr w:type="spellStart"/>
-      <w:r>
-        <w:rPr>
-          <w:rFonts w:ascii="Helvetica" w:hAnsi="Helvetica" w:cs="Helvetica"/>
-          <w:color w:val="9BBB59" w:themeColor="accent3"/>
-          <w:lang w:val="es-ES"/>
-        </w:rPr>
-        <w:t>googlemaps</w:t>
-      </w:r>
-      <w:proofErr w:type="spellEnd"/>
-      <w:r>
-        <w:rPr>
-          <w:rFonts w:ascii="Helvetica" w:hAnsi="Helvetica" w:cs="Helvetica"/>
-          <w:color w:val="9BBB59" w:themeColor="accent3"/>
-          <w:lang w:val="es-ES"/>
-        </w:rPr>
-        <w:t xml:space="preserve"> la ubicación exacta del evento.</w:t>
+        <w:t>    * Indicar mediante PIN POINT en googlemaps la ubicación exacta del evento.</w:t>
       </w:r>
     </w:p>
     <w:p>
@@ -1426,100 +1084,28 @@
           <w:color w:val="9BBB59" w:themeColor="accent3"/>
           <w:lang w:val="es-ES"/>
         </w:rPr>
-        <w:t xml:space="preserve">- Se recomienda utilizar </w:t>
-      </w:r>
-      <w:proofErr w:type="spellStart"/>
-      <w:r>
-        <w:rPr>
-          <w:rFonts w:ascii="Helvetica" w:hAnsi="Helvetica" w:cs="Helvetica"/>
-          <w:color w:val="9BBB59" w:themeColor="accent3"/>
-          <w:lang w:val="es-ES"/>
-        </w:rPr>
-        <w:t>TwitterBootstrap</w:t>
-      </w:r>
-      <w:proofErr w:type="spellEnd"/>
-      <w:r>
-        <w:rPr>
-          <w:rFonts w:ascii="Helvetica" w:hAnsi="Helvetica" w:cs="Helvetica"/>
-          <w:color w:val="9BBB59" w:themeColor="accent3"/>
-          <w:lang w:val="es-ES"/>
-        </w:rPr>
-        <w:t xml:space="preserve">, </w:t>
-      </w:r>
-      <w:proofErr w:type="spellStart"/>
-      <w:r>
-        <w:rPr>
-          <w:rFonts w:ascii="Helvetica" w:hAnsi="Helvetica" w:cs="Helvetica"/>
-          <w:color w:val="9BBB59" w:themeColor="accent3"/>
-          <w:lang w:val="es-ES"/>
-        </w:rPr>
-        <w:t>JQuery</w:t>
-      </w:r>
-      <w:proofErr w:type="spellEnd"/>
-      <w:r>
-        <w:rPr>
-          <w:rFonts w:ascii="Helvetica" w:hAnsi="Helvetica" w:cs="Helvetica"/>
-          <w:color w:val="9BBB59" w:themeColor="accent3"/>
-          <w:lang w:val="es-ES"/>
-        </w:rPr>
-        <w:t xml:space="preserve"> UI o ambos para facilitar la creación de interfaces, validaciones de campos, pop ups, notificaciones, </w:t>
-      </w:r>
-      <w:proofErr w:type="spellStart"/>
-      <w:r>
-        <w:rPr>
-          <w:rFonts w:ascii="Helvetica" w:hAnsi="Helvetica" w:cs="Helvetica"/>
-          <w:color w:val="9BBB59" w:themeColor="accent3"/>
-          <w:lang w:val="es-ES"/>
-        </w:rPr>
-        <w:t>widgets</w:t>
-      </w:r>
-      <w:proofErr w:type="spellEnd"/>
-      <w:r>
-        <w:rPr>
-          <w:rFonts w:ascii="Helvetica" w:hAnsi="Helvetica" w:cs="Helvetica"/>
-          <w:color w:val="9BBB59" w:themeColor="accent3"/>
-          <w:lang w:val="es-ES"/>
-        </w:rPr>
-        <w:t>, etc.</w:t>
-      </w:r>
-    </w:p>
-    <w:p>
-      <w:pPr>
-        <w:widowControl w:val="0"/>
-        <w:autoSpaceDE w:val="0"/>
-        <w:autoSpaceDN w:val="0"/>
-        <w:adjustRightInd w:val="0"/>
-        <w:rPr>
-          <w:rFonts w:ascii="Helvetica" w:hAnsi="Helvetica" w:cs="Helvetica"/>
-          <w:color w:val="9BBB59" w:themeColor="accent3"/>
-          <w:lang w:val="es-ES"/>
-        </w:rPr>
-      </w:pPr>
-      <w:r>
-        <w:rPr>
-          <w:rFonts w:ascii="Helvetica" w:hAnsi="Helvetica" w:cs="Helvetica"/>
-          <w:color w:val="9BBB59" w:themeColor="accent3"/>
-          <w:lang w:val="es-ES"/>
-        </w:rPr>
-        <w:t xml:space="preserve">- Se podrán agregar componentes o </w:t>
-      </w:r>
-      <w:proofErr w:type="spellStart"/>
-      <w:r>
-        <w:rPr>
-          <w:rFonts w:ascii="Helvetica" w:hAnsi="Helvetica" w:cs="Helvetica"/>
-          <w:color w:val="9BBB59" w:themeColor="accent3"/>
-          <w:lang w:val="es-ES"/>
-        </w:rPr>
-        <w:t>widgets</w:t>
-      </w:r>
-      <w:proofErr w:type="spellEnd"/>
-      <w:r>
-        <w:rPr>
-          <w:rFonts w:ascii="Helvetica" w:hAnsi="Helvetica" w:cs="Helvetica"/>
-          <w:color w:val="9BBB59" w:themeColor="accent3"/>
-          <w:lang w:val="es-ES"/>
-        </w:rPr>
-        <w:t xml:space="preserve"> creados por terceros que soluciones necesidades el proyecto (Por ejemplo para el slider de imágenes).</w:t>
+        <w:t>- Se recomienda utilizar TwitterBootstrap, JQuery UI o ambos para facilitar la creación de interfaces, validaciones de campos, pop ups, notificaciones, widgets, etc.</w:t>
+      </w:r>
+    </w:p>
+    <w:p>
+      <w:pPr>
+        <w:widowControl w:val="0"/>
+        <w:autoSpaceDE w:val="0"/>
+        <w:autoSpaceDN w:val="0"/>
+        <w:adjustRightInd w:val="0"/>
+        <w:rPr>
+          <w:rFonts w:ascii="Helvetica" w:hAnsi="Helvetica" w:cs="Helvetica"/>
+          <w:color w:val="9BBB59" w:themeColor="accent3"/>
+          <w:lang w:val="es-ES"/>
+        </w:rPr>
+      </w:pPr>
+      <w:r>
+        <w:rPr>
+          <w:rFonts w:ascii="Helvetica" w:hAnsi="Helvetica" w:cs="Helvetica"/>
+          <w:color w:val="9BBB59" w:themeColor="accent3"/>
+          <w:lang w:val="es-ES"/>
+        </w:rPr>
+        <w:t>- Se podrán agregar componentes o widgets creados por terceros que soluciones necesidades el proyecto (Por ejemplo para el slider de imágenes).</w:t>
       </w:r>
     </w:p>
     <w:p>
@@ -1561,110 +1147,28 @@
           <w:color w:val="9BBB59" w:themeColor="accent3"/>
           <w:lang w:val="es-ES"/>
         </w:rPr>
-        <w:t>- El código CSS debe ir en archivos .</w:t>
-      </w:r>
-      <w:proofErr w:type="spellStart"/>
-      <w:r>
-        <w:rPr>
-          <w:rFonts w:ascii="Helvetica" w:hAnsi="Helvetica" w:cs="Helvetica"/>
-          <w:color w:val="9BBB59" w:themeColor="accent3"/>
-          <w:lang w:val="es-ES"/>
-        </w:rPr>
-        <w:t>css</w:t>
-      </w:r>
-      <w:proofErr w:type="spellEnd"/>
-      <w:r>
-        <w:rPr>
-          <w:rFonts w:ascii="Helvetica" w:hAnsi="Helvetica" w:cs="Helvetica"/>
-          <w:color w:val="9BBB59" w:themeColor="accent3"/>
-          <w:lang w:val="es-ES"/>
-        </w:rPr>
-        <w:t xml:space="preserve"> y no mezclados con el </w:t>
-      </w:r>
-      <w:proofErr w:type="spellStart"/>
-      <w:r>
-        <w:rPr>
-          <w:rFonts w:ascii="Helvetica" w:hAnsi="Helvetica" w:cs="Helvetica"/>
-          <w:color w:val="9BBB59" w:themeColor="accent3"/>
-          <w:lang w:val="es-ES"/>
-        </w:rPr>
-        <w:t>markup</w:t>
-      </w:r>
-      <w:proofErr w:type="spellEnd"/>
-      <w:r>
-        <w:rPr>
-          <w:rFonts w:ascii="Helvetica" w:hAnsi="Helvetica" w:cs="Helvetica"/>
-          <w:color w:val="9BBB59" w:themeColor="accent3"/>
-          <w:lang w:val="es-ES"/>
-        </w:rPr>
-        <w:t>.  (Salvo que se justifique la causa)</w:t>
-      </w:r>
-    </w:p>
-    <w:p>
-      <w:pPr>
-        <w:widowControl w:val="0"/>
-        <w:autoSpaceDE w:val="0"/>
-        <w:autoSpaceDN w:val="0"/>
-        <w:adjustRightInd w:val="0"/>
-        <w:rPr>
-          <w:rFonts w:ascii="Helvetica" w:hAnsi="Helvetica" w:cs="Helvetica"/>
-          <w:lang w:val="es-ES"/>
-        </w:rPr>
-      </w:pPr>
-      <w:r>
-        <w:rPr>
-          <w:rFonts w:ascii="Helvetica" w:hAnsi="Helvetica" w:cs="Helvetica"/>
-          <w:lang w:val="es-ES"/>
-        </w:rPr>
-        <w:t xml:space="preserve">- El código </w:t>
-      </w:r>
-      <w:proofErr w:type="spellStart"/>
-      <w:r>
-        <w:rPr>
-          <w:rFonts w:ascii="Helvetica" w:hAnsi="Helvetica" w:cs="Helvetica"/>
-          <w:lang w:val="es-ES"/>
-        </w:rPr>
-        <w:t>javascript</w:t>
-      </w:r>
-      <w:proofErr w:type="spellEnd"/>
-      <w:r>
-        <w:rPr>
-          <w:rFonts w:ascii="Helvetica" w:hAnsi="Helvetica" w:cs="Helvetica"/>
-          <w:lang w:val="es-ES"/>
-        </w:rPr>
-        <w:t xml:space="preserve"> debe ir en archivos .</w:t>
-      </w:r>
-      <w:proofErr w:type="spellStart"/>
-      <w:r>
-        <w:rPr>
-          <w:rFonts w:ascii="Helvetica" w:hAnsi="Helvetica" w:cs="Helvetica"/>
-          <w:lang w:val="es-ES"/>
-        </w:rPr>
-        <w:t>js</w:t>
-      </w:r>
-      <w:proofErr w:type="spellEnd"/>
-      <w:r>
-        <w:rPr>
-          <w:rFonts w:ascii="Helvetica" w:hAnsi="Helvetica" w:cs="Helvetica"/>
-          <w:lang w:val="es-ES"/>
-        </w:rPr>
-        <w:t xml:space="preserve"> no entre el </w:t>
-      </w:r>
-      <w:proofErr w:type="spellStart"/>
-      <w:r>
-        <w:rPr>
-          <w:rFonts w:ascii="Helvetica" w:hAnsi="Helvetica" w:cs="Helvetica"/>
-          <w:lang w:val="es-ES"/>
-        </w:rPr>
-        <w:t>markup</w:t>
-      </w:r>
-      <w:proofErr w:type="spellEnd"/>
-      <w:r>
-        <w:rPr>
-          <w:rFonts w:ascii="Helvetica" w:hAnsi="Helvetica" w:cs="Helvetica"/>
-          <w:lang w:val="es-ES"/>
-        </w:rPr>
-        <w:t xml:space="preserve"> (Salvo que se justifique la causa).</w:t>
+        <w:t>- El código CSS debe ir en archivos .css y no mezclados con el markup.  (Salvo que se justifique la causa)</w:t>
+      </w:r>
+    </w:p>
+    <w:p>
+      <w:pPr>
+        <w:widowControl w:val="0"/>
+        <w:autoSpaceDE w:val="0"/>
+        <w:autoSpaceDN w:val="0"/>
+        <w:adjustRightInd w:val="0"/>
+        <w:rPr>
+          <w:rFonts w:ascii="Helvetica" w:hAnsi="Helvetica" w:cs="Helvetica"/>
+          <w:color w:val="9BBB59" w:themeColor="accent3"/>
+          <w:lang w:val="es-ES"/>
+        </w:rPr>
+      </w:pPr>
+      <w:r>
+        <w:rPr>
+          <w:rFonts w:ascii="Helvetica" w:hAnsi="Helvetica" w:cs="Helvetica"/>
+          <w:color w:val="9BBB59" w:themeColor="accent3"/>
+          <w:lang w:val="es-ES"/>
+        </w:rPr>
+        <w:t>- El código javascript debe ir en archivos .js no entre el markup (Salvo que se justifique la causa).</w:t>
       </w:r>
     </w:p>
     <w:p>
@@ -1709,88 +1213,38 @@
         <w:adjustRightInd w:val="0"/>
         <w:rPr>
           <w:rFonts w:ascii="Helvetica" w:hAnsi="Helvetica" w:cs="Helvetica"/>
-          <w:lang w:val="es-ES"/>
-        </w:rPr>
-      </w:pPr>
-      <w:r>
-        <w:rPr>
-          <w:rFonts w:ascii="Helvetica" w:hAnsi="Helvetica" w:cs="Helvetica"/>
-          <w:lang w:val="es-ES"/>
-        </w:rPr>
-        <w:t xml:space="preserve">- El proyecto deberá funcionar en Firefox, </w:t>
-      </w:r>
-      <w:proofErr w:type="spellStart"/>
-      <w:r>
-        <w:rPr>
-          <w:rFonts w:ascii="Helvetica" w:hAnsi="Helvetica" w:cs="Helvetica"/>
-          <w:lang w:val="es-ES"/>
-        </w:rPr>
-        <w:t>Chorme</w:t>
-      </w:r>
-      <w:proofErr w:type="spellEnd"/>
-      <w:r>
-        <w:rPr>
-          <w:rFonts w:ascii="Helvetica" w:hAnsi="Helvetica" w:cs="Helvetica"/>
-          <w:lang w:val="es-ES"/>
-        </w:rPr>
-        <w:t xml:space="preserve"> e Internet Explorer 8+.</w:t>
-      </w:r>
-    </w:p>
-    <w:p>
-      <w:pPr>
-        <w:widowControl w:val="0"/>
-        <w:autoSpaceDE w:val="0"/>
-        <w:autoSpaceDN w:val="0"/>
-        <w:adjustRightInd w:val="0"/>
-        <w:rPr>
-          <w:rFonts w:ascii="Helvetica" w:hAnsi="Helvetica" w:cs="Helvetica"/>
-          <w:color w:val="9BBB59" w:themeColor="accent3"/>
-          <w:lang w:val="es-ES"/>
-        </w:rPr>
-      </w:pPr>
-      <w:r>
-        <w:rPr>
-          <w:rFonts w:ascii="Helvetica" w:hAnsi="Helvetica" w:cs="Helvetica"/>
-          <w:color w:val="9BBB59" w:themeColor="accent3"/>
-          <w:lang w:val="es-ES"/>
-        </w:rPr>
-        <w:t xml:space="preserve">Se recomienda utilizar </w:t>
-      </w:r>
-      <w:proofErr w:type="spellStart"/>
-      <w:r>
-        <w:rPr>
-          <w:rFonts w:ascii="Helvetica" w:hAnsi="Helvetica" w:cs="Helvetica"/>
-          <w:color w:val="9BBB59" w:themeColor="accent3"/>
-          <w:lang w:val="es-ES"/>
-        </w:rPr>
-        <w:t>Netbeans</w:t>
-      </w:r>
-      <w:proofErr w:type="spellEnd"/>
-      <w:r>
-        <w:rPr>
-          <w:rFonts w:ascii="Helvetica" w:hAnsi="Helvetica" w:cs="Helvetica"/>
-          <w:color w:val="9BBB59" w:themeColor="accent3"/>
-          <w:lang w:val="es-ES"/>
-        </w:rPr>
-        <w:t xml:space="preserve"> como IDE, XAMPP/WAMP o similar para instalar una instancia de desarrollo local, </w:t>
-      </w:r>
-      <w:proofErr w:type="spellStart"/>
-      <w:r>
-        <w:rPr>
-          <w:rFonts w:ascii="Helvetica" w:hAnsi="Helvetica" w:cs="Helvetica"/>
-          <w:color w:val="9BBB59" w:themeColor="accent3"/>
-          <w:lang w:val="es-ES"/>
-        </w:rPr>
-        <w:t>phpMyAdmin</w:t>
-      </w:r>
-      <w:proofErr w:type="spellEnd"/>
-      <w:r>
-        <w:rPr>
-          <w:rFonts w:ascii="Helvetica" w:hAnsi="Helvetica" w:cs="Helvetica"/>
-          <w:color w:val="9BBB59" w:themeColor="accent3"/>
-          <w:lang w:val="es-ES"/>
-        </w:rPr>
-        <w:t xml:space="preserve"> para administrar el servidor de BD </w:t>
+          <w:color w:val="9BBB59" w:themeColor="accent3"/>
+          <w:lang w:val="es-ES"/>
+        </w:rPr>
+      </w:pPr>
+      <w:r>
+        <w:rPr>
+          <w:rFonts w:ascii="Helvetica" w:hAnsi="Helvetica" w:cs="Helvetica"/>
+          <w:color w:val="9BBB59" w:themeColor="accent3"/>
+          <w:lang w:val="es-ES"/>
+        </w:rPr>
+        <w:t>- El proyecto deberá funcionar en Firefox, Chorme e Internet Explorer 8+.</w:t>
+      </w:r>
+    </w:p>
+    <w:p>
+      <w:pPr>
+        <w:widowControl w:val="0"/>
+        <w:autoSpaceDE w:val="0"/>
+        <w:autoSpaceDN w:val="0"/>
+        <w:adjustRightInd w:val="0"/>
+        <w:rPr>
+          <w:rFonts w:ascii="Helvetica" w:hAnsi="Helvetica" w:cs="Helvetica"/>
+          <w:color w:val="9BBB59" w:themeColor="accent3"/>
+          <w:lang w:val="es-ES"/>
+        </w:rPr>
+      </w:pPr>
+      <w:r>
+        <w:rPr>
+          <w:rFonts w:ascii="Helvetica" w:hAnsi="Helvetica" w:cs="Helvetica"/>
+          <w:color w:val="9BBB59" w:themeColor="accent3"/>
+          <w:lang w:val="es-ES"/>
+        </w:rPr>
+        <w:t xml:space="preserve">Se recomienda utilizar Netbeans como IDE, XAMPP/WAMP o similar para instalar una instancia de desarrollo local, phpMyAdmin para administrar el servidor de BD </w:t>
       </w:r>
     </w:p>
     <w:p>
@@ -1825,7 +1279,7 @@
         </w:rPr>
         <w:t xml:space="preserve">- En </w:t>
       </w:r>
-      <w:hyperlink r:id="rId12" w:history="1">
+      <w:hyperlink r:id="rId11" w:history="1">
         <w:r>
           <w:rPr>
             <w:rFonts w:ascii="Helvetica" w:hAnsi="Helvetica" w:cs="Helvetica"/>
@@ -1842,48 +1296,30 @@
           <w:color w:val="808080" w:themeColor="background1" w:themeShade="80"/>
           <w:lang w:val="es-ES"/>
         </w:rPr>
-        <w:t xml:space="preserve"> hay varios estilos para </w:t>
-      </w:r>
-      <w:proofErr w:type="spellStart"/>
-      <w:r>
+        <w:t xml:space="preserve"> hay varios estilos para TwitterBootstrap gratuitos para descargar.</w:t>
+      </w:r>
+    </w:p>
+    <w:p>
+      <w:pPr>
+        <w:widowControl w:val="0"/>
+        <w:autoSpaceDE w:val="0"/>
+        <w:autoSpaceDN w:val="0"/>
+        <w:adjustRightInd w:val="0"/>
         <w:rPr>
           <w:rFonts w:ascii="Helvetica" w:hAnsi="Helvetica" w:cs="Helvetica"/>
           <w:color w:val="808080" w:themeColor="background1" w:themeShade="80"/>
           <w:lang w:val="es-ES"/>
         </w:rPr>
-        <w:t>TwitterBootstrap</w:t>
-      </w:r>
-      <w:proofErr w:type="spellEnd"/>
+      </w:pPr>
       <w:r>
         <w:rPr>
           <w:rFonts w:ascii="Helvetica" w:hAnsi="Helvetica" w:cs="Helvetica"/>
           <w:color w:val="808080" w:themeColor="background1" w:themeShade="80"/>
           <w:lang w:val="es-ES"/>
         </w:rPr>
-        <w:t xml:space="preserve"> gratuitos para descargar.</w:t>
-      </w:r>
-    </w:p>
-    <w:p>
-      <w:pPr>
-        <w:widowControl w:val="0"/>
-        <w:autoSpaceDE w:val="0"/>
-        <w:autoSpaceDN w:val="0"/>
-        <w:adjustRightInd w:val="0"/>
-        <w:rPr>
-          <w:rFonts w:ascii="Helvetica" w:hAnsi="Helvetica" w:cs="Helvetica"/>
-          <w:color w:val="808080" w:themeColor="background1" w:themeShade="80"/>
-          <w:lang w:val="es-ES"/>
-        </w:rPr>
-      </w:pPr>
-      <w:r>
-        <w:rPr>
-          <w:rFonts w:ascii="Helvetica" w:hAnsi="Helvetica" w:cs="Helvetica"/>
-          <w:color w:val="808080" w:themeColor="background1" w:themeShade="80"/>
-          <w:lang w:val="es-ES"/>
-        </w:rPr>
         <w:t xml:space="preserve">- En </w:t>
       </w:r>
-      <w:hyperlink r:id="rId13" w:history="1">
+      <w:hyperlink r:id="rId12" w:history="1">
         <w:r>
           <w:rPr>
             <w:rFonts w:ascii="Helvetica" w:hAnsi="Helvetica" w:cs="Helvetica"/>
@@ -1900,116 +1336,79 @@
           <w:color w:val="808080" w:themeColor="background1" w:themeShade="80"/>
           <w:lang w:val="es-ES"/>
         </w:rPr>
-        <w:t xml:space="preserve"> hay para descargar un paquete con </w:t>
-      </w:r>
-      <w:proofErr w:type="spellStart"/>
-      <w:r>
+        <w:t xml:space="preserve"> hay para descargar un paquete con Bootstrap y Jquery UI integrados y funcionando en conjunto.</w:t>
+      </w:r>
+    </w:p>
+    <w:p>
+      <w:pPr>
+        <w:widowControl w:val="0"/>
+        <w:autoSpaceDE w:val="0"/>
+        <w:autoSpaceDN w:val="0"/>
+        <w:adjustRightInd w:val="0"/>
+        <w:rPr>
+          <w:rFonts w:ascii="Helvetica" w:hAnsi="Helvetica" w:cs="Helvetica"/>
+          <w:lang w:val="es-ES"/>
+        </w:rPr>
+      </w:pPr>
+    </w:p>
+    <w:p>
+      <w:pPr>
+        <w:widowControl w:val="0"/>
+        <w:autoSpaceDE w:val="0"/>
+        <w:autoSpaceDN w:val="0"/>
+        <w:adjustRightInd w:val="0"/>
+        <w:rPr>
+          <w:rFonts w:ascii="Helvetica" w:hAnsi="Helvetica" w:cs="Helvetica"/>
+          <w:lang w:val="es-ES"/>
+        </w:rPr>
+      </w:pPr>
+    </w:p>
+    <w:p>
+      <w:pPr>
+        <w:widowControl w:val="0"/>
+        <w:autoSpaceDE w:val="0"/>
+        <w:autoSpaceDN w:val="0"/>
+        <w:adjustRightInd w:val="0"/>
         <w:rPr>
           <w:rFonts w:ascii="Helvetica" w:hAnsi="Helvetica" w:cs="Helvetica"/>
           <w:color w:val="808080" w:themeColor="background1" w:themeShade="80"/>
           <w:lang w:val="es-ES"/>
         </w:rPr>
-        <w:t>Bootstrap</w:t>
-      </w:r>
-      <w:proofErr w:type="spellEnd"/>
+      </w:pPr>
       <w:r>
         <w:rPr>
           <w:rFonts w:ascii="Helvetica" w:hAnsi="Helvetica" w:cs="Helvetica"/>
           <w:color w:val="808080" w:themeColor="background1" w:themeShade="80"/>
           <w:lang w:val="es-ES"/>
         </w:rPr>
-        <w:t xml:space="preserve"> y </w:t>
-      </w:r>
-      <w:proofErr w:type="spellStart"/>
-      <w:r>
+        <w:t>Saludos a todos, cualquier duda me avisan.</w:t>
+      </w:r>
+    </w:p>
+    <w:p>
+      <w:pPr>
+        <w:widowControl w:val="0"/>
+        <w:autoSpaceDE w:val="0"/>
+        <w:autoSpaceDN w:val="0"/>
+        <w:adjustRightInd w:val="0"/>
         <w:rPr>
           <w:rFonts w:ascii="Helvetica" w:hAnsi="Helvetica" w:cs="Helvetica"/>
           <w:color w:val="808080" w:themeColor="background1" w:themeShade="80"/>
           <w:lang w:val="es-ES"/>
         </w:rPr>
-        <w:t>Jquery</w:t>
-      </w:r>
-      <w:proofErr w:type="spellEnd"/>
-      <w:r>
-        <w:rPr>
-          <w:rFonts w:ascii="Helvetica" w:hAnsi="Helvetica" w:cs="Helvetica"/>
+      </w:pPr>
+    </w:p>
+    <w:p>
+      <w:pPr>
+        <w:rPr>
           <w:color w:val="808080" w:themeColor="background1" w:themeShade="80"/>
-          <w:lang w:val="es-ES"/>
-        </w:rPr>
-        <w:t xml:space="preserve"> UI integrados y funcionando en conjunto.</w:t>
-      </w:r>
-    </w:p>
-    <w:p>
-      <w:pPr>
-        <w:widowControl w:val="0"/>
-        <w:autoSpaceDE w:val="0"/>
-        <w:autoSpaceDN w:val="0"/>
-        <w:adjustRightInd w:val="0"/>
-        <w:rPr>
-          <w:rFonts w:ascii="Helvetica" w:hAnsi="Helvetica" w:cs="Helvetica"/>
-          <w:lang w:val="es-ES"/>
-        </w:rPr>
-      </w:pPr>
-    </w:p>
-    <w:p>
-      <w:pPr>
-        <w:widowControl w:val="0"/>
-        <w:autoSpaceDE w:val="0"/>
-        <w:autoSpaceDN w:val="0"/>
-        <w:adjustRightInd w:val="0"/>
-        <w:rPr>
-          <w:rFonts w:ascii="Helvetica" w:hAnsi="Helvetica" w:cs="Helvetica"/>
-          <w:lang w:val="es-ES"/>
-        </w:rPr>
-      </w:pPr>
-    </w:p>
-    <w:p>
-      <w:pPr>
-        <w:widowControl w:val="0"/>
-        <w:autoSpaceDE w:val="0"/>
-        <w:autoSpaceDN w:val="0"/>
-        <w:adjustRightInd w:val="0"/>
+        </w:rPr>
+      </w:pPr>
+      <w:r>
         <w:rPr>
           <w:rFonts w:ascii="Helvetica" w:hAnsi="Helvetica" w:cs="Helvetica"/>
           <w:color w:val="808080" w:themeColor="background1" w:themeShade="80"/>
           <w:lang w:val="es-ES"/>
         </w:rPr>
-      </w:pPr>
-      <w:r>
-        <w:rPr>
-          <w:rFonts w:ascii="Helvetica" w:hAnsi="Helvetica" w:cs="Helvetica"/>
-          <w:color w:val="808080" w:themeColor="background1" w:themeShade="80"/>
-          <w:lang w:val="es-ES"/>
-        </w:rPr>
-        <w:t>Saludos a todos, cualquier duda me avisan.</w:t>
-      </w:r>
-    </w:p>
-    <w:p>
-      <w:pPr>
-        <w:widowControl w:val="0"/>
-        <w:autoSpaceDE w:val="0"/>
-        <w:autoSpaceDN w:val="0"/>
-        <w:adjustRightInd w:val="0"/>
-        <w:rPr>
-          <w:rFonts w:ascii="Helvetica" w:hAnsi="Helvetica" w:cs="Helvetica"/>
-          <w:color w:val="808080" w:themeColor="background1" w:themeShade="80"/>
-          <w:lang w:val="es-ES"/>
-        </w:rPr>
-      </w:pPr>
-    </w:p>
-    <w:p>
-      <w:pPr>
-        <w:rPr>
-          <w:color w:val="808080" w:themeColor="background1" w:themeShade="80"/>
-        </w:rPr>
-      </w:pPr>
-      <w:r>
-        <w:rPr>
-          <w:rFonts w:ascii="Helvetica" w:hAnsi="Helvetica" w:cs="Helvetica"/>
-          <w:color w:val="808080" w:themeColor="background1" w:themeShade="80"/>
-          <w:lang w:val="es-ES"/>
-        </w:rPr>
-        <w:lastRenderedPageBreak/>
         <w:t>Mauro</w:t>
       </w:r>
     </w:p>
@@ -2024,15 +1423,15 @@
 </file>
 
 <file path=word/endnotes.xml><?xml version="1.0" encoding="utf-8"?>
-<w:endnotes xmlns:wpc="http://schemas.microsoft.com/office/word/2010/wordprocessingCanvas" xmlns:mo="http://schemas.microsoft.com/office/mac/office/2008/main" xmlns:mc="http://schemas.openxmlformats.org/markup-compatibility/2006" xmlns:mv="urn:schemas-microsoft-com:mac:vml" xmlns:o="urn:schemas-microsoft-com:office:office" xmlns:r="http://schemas.openxmlformats.org/officeDocument/2006/relationships" xmlns:m="http://schemas.openxmlformats.org/officeDocument/2006/math" xmlns:v="urn:schemas-microsoft-com:vml" xmlns:wp14="http://schemas.microsoft.com/office/word/2010/wordprocessingDrawing" xmlns:wp="http://schemas.openxmlformats.org/drawingml/2006/wordprocessingDrawing" xmlns:w10="urn:schemas-microsoft-com:office:word" xmlns:w="http://schemas.openxmlformats.org/wordprocessingml/2006/main" xmlns:w14="http://schemas.microsoft.com/office/word/2010/wordml" xmlns:wpg="http://schemas.microsoft.com/office/word/2010/wordprocessingGroup" xmlns:wpi="http://schemas.microsoft.com/office/word/2010/wordprocessingInk" xmlns:wne="http://schemas.microsoft.com/office/word/2006/wordml" xmlns:wps="http://schemas.microsoft.com/office/word/2010/wordprocessingShape" mc:Ignorable="w14 wp14">
-  <w:endnote w:type="separator" w:id="-1">
+<w:endnotes xmlns:ve="http://schemas.openxmlformats.org/markup-compatibility/2006" xmlns:o="urn:schemas-microsoft-com:office:office" xmlns:r="http://schemas.openxmlformats.org/officeDocument/2006/relationships" xmlns:m="http://schemas.openxmlformats.org/officeDocument/2006/math" xmlns:v="urn:schemas-microsoft-com:vml" xmlns:wp="http://schemas.openxmlformats.org/drawingml/2006/wordprocessingDrawing" xmlns:w10="urn:schemas-microsoft-com:office:word" xmlns:w="http://schemas.openxmlformats.org/wordprocessingml/2006/main" xmlns:wne="http://schemas.microsoft.com/office/word/2006/wordml">
+  <w:endnote w:type="separator" w:id="0">
     <w:p>
       <w:r>
         <w:separator/>
       </w:r>
     </w:p>
   </w:endnote>
-  <w:endnote w:type="continuationSeparator" w:id="0">
+  <w:endnote w:type="continuationSeparator" w:id="1">
     <w:p>
       <w:r>
         <w:continuationSeparator/>
@@ -2043,15 +1442,15 @@
 </file>
 
 <file path=word/footnotes.xml><?xml version="1.0" encoding="utf-8"?>
-<w:footnotes xmlns:wpc="http://schemas.microsoft.com/office/word/2010/wordprocessingCanvas" xmlns:mo="http://schemas.microsoft.com/office/mac/office/2008/main" xmlns:mc="http://schemas.openxmlformats.org/markup-compatibility/2006" xmlns:mv="urn:schemas-microsoft-com:mac:vml" xmlns:o="urn:schemas-microsoft-com:office:office" xmlns:r="http://schemas.openxmlformats.org/officeDocument/2006/relationships" xmlns:m="http://schemas.openxmlformats.org/officeDocument/2006/math" xmlns:v="urn:schemas-microsoft-com:vml" xmlns:wp14="http://schemas.microsoft.com/office/word/2010/wordprocessingDrawing" xmlns:wp="http://schemas.openxmlformats.org/drawingml/2006/wordprocessingDrawing" xmlns:w10="urn:schemas-microsoft-com:office:word" xmlns:w="http://schemas.openxmlformats.org/wordprocessingml/2006/main" xmlns:w14="http://schemas.microsoft.com/office/word/2010/wordml" xmlns:wpg="http://schemas.microsoft.com/office/word/2010/wordprocessingGroup" xmlns:wpi="http://schemas.microsoft.com/office/word/2010/wordprocessingInk" xmlns:wne="http://schemas.microsoft.com/office/word/2006/wordml" xmlns:wps="http://schemas.microsoft.com/office/word/2010/wordprocessingShape" mc:Ignorable="w14 wp14">
-  <w:footnote w:type="separator" w:id="-1">
+<w:footnotes xmlns:ve="http://schemas.openxmlformats.org/markup-compatibility/2006" xmlns:o="urn:schemas-microsoft-com:office:office" xmlns:r="http://schemas.openxmlformats.org/officeDocument/2006/relationships" xmlns:m="http://schemas.openxmlformats.org/officeDocument/2006/math" xmlns:v="urn:schemas-microsoft-com:vml" xmlns:wp="http://schemas.openxmlformats.org/drawingml/2006/wordprocessingDrawing" xmlns:w10="urn:schemas-microsoft-com:office:word" xmlns:w="http://schemas.openxmlformats.org/wordprocessingml/2006/main" xmlns:wne="http://schemas.microsoft.com/office/word/2006/wordml">
+  <w:footnote w:type="separator" w:id="0">
     <w:p>
       <w:r>
         <w:separator/>
       </w:r>
     </w:p>
   </w:footnote>
-  <w:footnote w:type="continuationSeparator" w:id="0">
+  <w:footnote w:type="continuationSeparator" w:id="1">
     <w:p>
       <w:r>
         <w:continuationSeparator/>
@@ -2062,7 +1461,7 @@
 </file>
 
 <file path=word/styles.xml><?xml version="1.0" encoding="utf-8"?>
-<w:styles xmlns:mc="http://schemas.openxmlformats.org/markup-compatibility/2006" xmlns:r="http://schemas.openxmlformats.org/officeDocument/2006/relationships" xmlns:w="http://schemas.openxmlformats.org/wordprocessingml/2006/main" xmlns:w14="http://schemas.microsoft.com/office/word/2010/wordml" mc:Ignorable="w14">
+<w:styles xmlns:r="http://schemas.openxmlformats.org/officeDocument/2006/relationships" xmlns:w="http://schemas.openxmlformats.org/wordprocessingml/2006/main">
   <w:docDefaults>
     <w:rPrDefault>
       <w:rPr>
@@ -2074,7 +1473,7 @@
     </w:rPrDefault>
     <w:pPrDefault/>
   </w:docDefaults>
-  <w:latentStyles w:defLockedState="0" w:defUIPriority="99" w:defSemiHidden="1" w:defUnhideWhenUsed="1" w:defQFormat="0" w:count="276">
+  <w:latentStyles w:defLockedState="0" w:defUIPriority="99" w:defSemiHidden="1" w:defUnhideWhenUsed="1" w:defQFormat="0" w:count="267">
     <w:lsdException w:name="Normal" w:semiHidden="0" w:uiPriority="0" w:unhideWhenUsed="0" w:qFormat="1"/>
     <w:lsdException w:name="heading 1" w:semiHidden="0" w:uiPriority="9" w:unhideWhenUsed="0" w:qFormat="1"/>
     <w:lsdException w:name="heading 2" w:uiPriority="9" w:qFormat="1"/>
@@ -2229,6 +1628,7 @@
     <w:uiPriority w:val="99"/>
     <w:semiHidden/>
     <w:unhideWhenUsed/>
+    <w:qFormat/>
     <w:tblPr>
       <w:tblInd w:w="0" w:type="dxa"/>
       <w:tblCellMar>

</xml_diff>